<commit_message>
Changed how some assemblies were referenced
Also added guide for unblocking project files
</commit_message>
<xml_diff>
--- a/brachIOplexus_User_Guide.docx
+++ b/brachIOplexus_User_Guide.docx
@@ -479,7 +479,7 @@
           <w:r>
             <w:fldChar w:fldCharType="separate"/>
           </w:r>
-          <w:hyperlink w:anchor="_Toc497301321" w:history="1">
+          <w:hyperlink w:anchor="_Toc497339650" w:history="1">
             <w:r>
               <w:rPr>
                 <w:rStyle w:val="Hyperlink"/>
@@ -506,7 +506,7 @@
                 <w:noProof/>
                 <w:webHidden/>
               </w:rPr>
-              <w:instrText xml:space="preserve"> PAGEREF _Toc497301321 \h </w:instrText>
+              <w:instrText xml:space="preserve"> PAGEREF _Toc497339650 \h </w:instrText>
             </w:r>
             <w:r>
               <w:rPr>
@@ -552,7 +552,7 @@
               <w:lang w:val="en-CA" w:eastAsia="en-CA"/>
             </w:rPr>
           </w:pPr>
-          <w:hyperlink w:anchor="_Toc497301322" w:history="1">
+          <w:hyperlink w:anchor="_Toc497339651" w:history="1">
             <w:r>
               <w:rPr>
                 <w:rStyle w:val="Hyperlink"/>
@@ -596,7 +596,7 @@
                 <w:noProof/>
                 <w:webHidden/>
               </w:rPr>
-              <w:instrText xml:space="preserve"> PAGEREF _Toc497301322 \h </w:instrText>
+              <w:instrText xml:space="preserve"> PAGEREF _Toc497339651 \h </w:instrText>
             </w:r>
             <w:r>
               <w:rPr>
@@ -642,7 +642,7 @@
               <w:lang w:val="en-CA" w:eastAsia="en-CA"/>
             </w:rPr>
           </w:pPr>
-          <w:hyperlink w:anchor="_Toc497301323" w:history="1">
+          <w:hyperlink w:anchor="_Toc497339652" w:history="1">
             <w:r>
               <w:rPr>
                 <w:rStyle w:val="Hyperlink"/>
@@ -686,7 +686,7 @@
                 <w:noProof/>
                 <w:webHidden/>
               </w:rPr>
-              <w:instrText xml:space="preserve"> PAGEREF _Toc497301323 \h </w:instrText>
+              <w:instrText xml:space="preserve"> PAGEREF _Toc497339652 \h </w:instrText>
             </w:r>
             <w:r>
               <w:rPr>
@@ -732,7 +732,7 @@
               <w:lang w:val="en-CA" w:eastAsia="en-CA"/>
             </w:rPr>
           </w:pPr>
-          <w:hyperlink w:anchor="_Toc497301324" w:history="1">
+          <w:hyperlink w:anchor="_Toc497339653" w:history="1">
             <w:r>
               <w:rPr>
                 <w:rStyle w:val="Hyperlink"/>
@@ -776,7 +776,7 @@
                 <w:noProof/>
                 <w:webHidden/>
               </w:rPr>
-              <w:instrText xml:space="preserve"> PAGEREF _Toc497301324 \h </w:instrText>
+              <w:instrText xml:space="preserve"> PAGEREF _Toc497339653 \h </w:instrText>
             </w:r>
             <w:r>
               <w:rPr>
@@ -822,7 +822,7 @@
               <w:lang w:val="en-CA" w:eastAsia="en-CA"/>
             </w:rPr>
           </w:pPr>
-          <w:hyperlink w:anchor="_Toc497301325" w:history="1">
+          <w:hyperlink w:anchor="_Toc497339654" w:history="1">
             <w:r>
               <w:rPr>
                 <w:rStyle w:val="Hyperlink"/>
@@ -866,7 +866,7 @@
                 <w:noProof/>
                 <w:webHidden/>
               </w:rPr>
-              <w:instrText xml:space="preserve"> PAGEREF _Toc497301325 \h </w:instrText>
+              <w:instrText xml:space="preserve"> PAGEREF _Toc497339654 \h </w:instrText>
             </w:r>
             <w:r>
               <w:rPr>
@@ -912,7 +912,7 @@
               <w:lang w:val="en-CA" w:eastAsia="en-CA"/>
             </w:rPr>
           </w:pPr>
-          <w:hyperlink w:anchor="_Toc497301326" w:history="1">
+          <w:hyperlink w:anchor="_Toc497339655" w:history="1">
             <w:r>
               <w:rPr>
                 <w:rStyle w:val="Hyperlink"/>
@@ -956,7 +956,7 @@
                 <w:noProof/>
                 <w:webHidden/>
               </w:rPr>
-              <w:instrText xml:space="preserve"> PAGEREF _Toc497301326 \h </w:instrText>
+              <w:instrText xml:space="preserve"> PAGEREF _Toc497339655 \h </w:instrText>
             </w:r>
             <w:r>
               <w:rPr>
@@ -1002,7 +1002,7 @@
               <w:lang w:val="en-CA" w:eastAsia="en-CA"/>
             </w:rPr>
           </w:pPr>
-          <w:hyperlink w:anchor="_Toc497301327" w:history="1">
+          <w:hyperlink w:anchor="_Toc497339656" w:history="1">
             <w:r>
               <w:rPr>
                 <w:rStyle w:val="Hyperlink"/>
@@ -1046,7 +1046,7 @@
                 <w:noProof/>
                 <w:webHidden/>
               </w:rPr>
-              <w:instrText xml:space="preserve"> PAGEREF _Toc497301327 \h </w:instrText>
+              <w:instrText xml:space="preserve"> PAGEREF _Toc497339656 \h </w:instrText>
             </w:r>
             <w:r>
               <w:rPr>
@@ -1092,7 +1092,7 @@
               <w:lang w:val="en-CA" w:eastAsia="en-CA"/>
             </w:rPr>
           </w:pPr>
-          <w:hyperlink w:anchor="_Toc497301328" w:history="1">
+          <w:hyperlink w:anchor="_Toc497339657" w:history="1">
             <w:r>
               <w:rPr>
                 <w:rStyle w:val="Hyperlink"/>
@@ -1136,7 +1136,7 @@
                 <w:noProof/>
                 <w:webHidden/>
               </w:rPr>
-              <w:instrText xml:space="preserve"> PAGEREF _Toc497301328 \h </w:instrText>
+              <w:instrText xml:space="preserve"> PAGEREF _Toc497339657 \h </w:instrText>
             </w:r>
             <w:r>
               <w:rPr>
@@ -1182,7 +1182,7 @@
               <w:lang w:val="en-CA" w:eastAsia="en-CA"/>
             </w:rPr>
           </w:pPr>
-          <w:hyperlink w:anchor="_Toc497301329" w:history="1">
+          <w:hyperlink w:anchor="_Toc497339658" w:history="1">
             <w:r>
               <w:rPr>
                 <w:rStyle w:val="Hyperlink"/>
@@ -1226,7 +1226,7 @@
                 <w:noProof/>
                 <w:webHidden/>
               </w:rPr>
-              <w:instrText xml:space="preserve"> PAGEREF _Toc497301329 \h </w:instrText>
+              <w:instrText xml:space="preserve"> PAGEREF _Toc497339658 \h </w:instrText>
             </w:r>
             <w:r>
               <w:rPr>
@@ -1272,7 +1272,7 @@
               <w:lang w:val="en-CA" w:eastAsia="en-CA"/>
             </w:rPr>
           </w:pPr>
-          <w:hyperlink w:anchor="_Toc497301330" w:history="1">
+          <w:hyperlink w:anchor="_Toc497339659" w:history="1">
             <w:r>
               <w:rPr>
                 <w:rStyle w:val="Hyperlink"/>
@@ -1316,7 +1316,7 @@
                 <w:noProof/>
                 <w:webHidden/>
               </w:rPr>
-              <w:instrText xml:space="preserve"> PAGEREF _Toc497301330 \h </w:instrText>
+              <w:instrText xml:space="preserve"> PAGEREF _Toc497339659 \h </w:instrText>
             </w:r>
             <w:r>
               <w:rPr>
@@ -1362,7 +1362,7 @@
               <w:lang w:val="en-CA" w:eastAsia="en-CA"/>
             </w:rPr>
           </w:pPr>
-          <w:hyperlink w:anchor="_Toc497301331" w:history="1">
+          <w:hyperlink w:anchor="_Toc497339660" w:history="1">
             <w:r>
               <w:rPr>
                 <w:rStyle w:val="Hyperlink"/>
@@ -1406,7 +1406,7 @@
                 <w:noProof/>
                 <w:webHidden/>
               </w:rPr>
-              <w:instrText xml:space="preserve"> PAGEREF _Toc497301331 \h </w:instrText>
+              <w:instrText xml:space="preserve"> PAGEREF _Toc497339660 \h </w:instrText>
             </w:r>
             <w:r>
               <w:rPr>
@@ -1452,7 +1452,7 @@
               <w:lang w:val="en-CA" w:eastAsia="en-CA"/>
             </w:rPr>
           </w:pPr>
-          <w:hyperlink w:anchor="_Toc497301332" w:history="1">
+          <w:hyperlink w:anchor="_Toc497339661" w:history="1">
             <w:r>
               <w:rPr>
                 <w:rStyle w:val="Hyperlink"/>
@@ -1496,7 +1496,7 @@
                 <w:noProof/>
                 <w:webHidden/>
               </w:rPr>
-              <w:instrText xml:space="preserve"> PAGEREF _Toc497301332 \h </w:instrText>
+              <w:instrText xml:space="preserve"> PAGEREF _Toc497339661 \h </w:instrText>
             </w:r>
             <w:r>
               <w:rPr>
@@ -1542,7 +1542,7 @@
               <w:lang w:val="en-CA" w:eastAsia="en-CA"/>
             </w:rPr>
           </w:pPr>
-          <w:hyperlink w:anchor="_Toc497301333" w:history="1">
+          <w:hyperlink w:anchor="_Toc497339662" w:history="1">
             <w:r>
               <w:rPr>
                 <w:rStyle w:val="Hyperlink"/>
@@ -1586,7 +1586,7 @@
                 <w:noProof/>
                 <w:webHidden/>
               </w:rPr>
-              <w:instrText xml:space="preserve"> PAGEREF _Toc497301333 \h </w:instrText>
+              <w:instrText xml:space="preserve"> PAGEREF _Toc497339662 \h </w:instrText>
             </w:r>
             <w:r>
               <w:rPr>
@@ -1632,7 +1632,7 @@
               <w:lang w:val="en-CA" w:eastAsia="en-CA"/>
             </w:rPr>
           </w:pPr>
-          <w:hyperlink w:anchor="_Toc497301334" w:history="1">
+          <w:hyperlink w:anchor="_Toc497339663" w:history="1">
             <w:r>
               <w:rPr>
                 <w:rStyle w:val="Hyperlink"/>
@@ -1676,7 +1676,7 @@
                 <w:noProof/>
                 <w:webHidden/>
               </w:rPr>
-              <w:instrText xml:space="preserve"> PAGEREF _Toc497301334 \h </w:instrText>
+              <w:instrText xml:space="preserve"> PAGEREF _Toc497339663 \h </w:instrText>
             </w:r>
             <w:r>
               <w:rPr>
@@ -1722,7 +1722,7 @@
               <w:lang w:val="en-CA" w:eastAsia="en-CA"/>
             </w:rPr>
           </w:pPr>
-          <w:hyperlink w:anchor="_Toc497301335" w:history="1">
+          <w:hyperlink w:anchor="_Toc497339664" w:history="1">
             <w:r>
               <w:rPr>
                 <w:rStyle w:val="Hyperlink"/>
@@ -1766,7 +1766,7 @@
                 <w:noProof/>
                 <w:webHidden/>
               </w:rPr>
-              <w:instrText xml:space="preserve"> PAGEREF _Toc497301335 \h </w:instrText>
+              <w:instrText xml:space="preserve"> PAGEREF _Toc497339664 \h </w:instrText>
             </w:r>
             <w:r>
               <w:rPr>
@@ -1812,7 +1812,7 @@
               <w:lang w:val="en-CA" w:eastAsia="en-CA"/>
             </w:rPr>
           </w:pPr>
-          <w:hyperlink w:anchor="_Toc497301336" w:history="1">
+          <w:hyperlink w:anchor="_Toc497339665" w:history="1">
             <w:r>
               <w:rPr>
                 <w:rStyle w:val="Hyperlink"/>
@@ -1856,7 +1856,7 @@
                 <w:noProof/>
                 <w:webHidden/>
               </w:rPr>
-              <w:instrText xml:space="preserve"> PAGEREF _Toc497301336 \h </w:instrText>
+              <w:instrText xml:space="preserve"> PAGEREF _Toc497339665 \h </w:instrText>
             </w:r>
             <w:r>
               <w:rPr>
@@ -2032,6 +2032,8 @@
       <w:r>
         <w:br w:type="page"/>
       </w:r>
+      <w:bookmarkStart w:id="0" w:name="_GoBack"/>
+      <w:bookmarkEnd w:id="0"/>
     </w:p>
     <w:p>
       <w:pPr>
@@ -2044,7 +2046,7 @@
           <w:tab w:val="left" w:pos="7920"/>
         </w:tabs>
       </w:pPr>
-      <w:bookmarkStart w:id="0" w:name="_Toc497301321"/>
+      <w:bookmarkStart w:id="1" w:name="_Toc497339650"/>
       <w:r>
         <w:lastRenderedPageBreak/>
         <w:t>brachI/Oplexus User</w:t>
@@ -2055,7 +2057,7 @@
       <w:r>
         <w:t>Manual</w:t>
       </w:r>
-      <w:bookmarkEnd w:id="0"/>
+      <w:bookmarkEnd w:id="1"/>
       <w:r>
         <w:tab/>
       </w:r>
@@ -2064,11 +2066,11 @@
       <w:pPr>
         <w:pStyle w:val="Heading2"/>
       </w:pPr>
-      <w:bookmarkStart w:id="1" w:name="_Toc497301322"/>
+      <w:bookmarkStart w:id="2" w:name="_Toc497339651"/>
       <w:r>
         <w:t>Introduction</w:t>
       </w:r>
-      <w:bookmarkEnd w:id="1"/>
+      <w:bookmarkEnd w:id="2"/>
     </w:p>
     <w:p>
       <w:r>
@@ -2114,11 +2116,11 @@
       <w:pPr>
         <w:pStyle w:val="Heading2"/>
       </w:pPr>
-      <w:bookmarkStart w:id="2" w:name="_Toc497301323"/>
+      <w:bookmarkStart w:id="3" w:name="_Toc497339652"/>
       <w:r>
         <w:t>System Requirements</w:t>
       </w:r>
-      <w:bookmarkEnd w:id="2"/>
+      <w:bookmarkEnd w:id="3"/>
     </w:p>
     <w:p>
       <w:r>
@@ -2489,22 +2491,22 @@
       <w:pPr>
         <w:pStyle w:val="Heading2"/>
       </w:pPr>
-      <w:bookmarkStart w:id="3" w:name="_Toc497301324"/>
+      <w:bookmarkStart w:id="4" w:name="_Toc497339653"/>
       <w:r>
         <w:lastRenderedPageBreak/>
         <w:t>Installation Instructions</w:t>
       </w:r>
-      <w:bookmarkEnd w:id="3"/>
+      <w:bookmarkEnd w:id="4"/>
     </w:p>
     <w:p>
       <w:pPr>
         <w:pStyle w:val="Heading3"/>
       </w:pPr>
-      <w:bookmarkStart w:id="4" w:name="_Toc497301325"/>
+      <w:bookmarkStart w:id="5" w:name="_Toc497339654"/>
       <w:r>
         <w:t>Install brachI/Oplexus software</w:t>
       </w:r>
-      <w:bookmarkEnd w:id="4"/>
+      <w:bookmarkEnd w:id="5"/>
       <w:r>
         <w:t xml:space="preserve"> </w:t>
       </w:r>
@@ -3772,11 +3774,11 @@
       <w:pPr>
         <w:pStyle w:val="Heading3"/>
       </w:pPr>
-      <w:bookmarkStart w:id="5" w:name="_Toc497301326"/>
+      <w:bookmarkStart w:id="6" w:name="_Toc497339655"/>
       <w:r>
         <w:t>Install Xbox Drivers</w:t>
       </w:r>
-      <w:bookmarkEnd w:id="5"/>
+      <w:bookmarkEnd w:id="6"/>
     </w:p>
     <w:p>
       <w:pPr>
@@ -4415,7 +4417,7 @@
       <w:pPr>
         <w:pStyle w:val="Heading3"/>
       </w:pPr>
-      <w:bookmarkStart w:id="6" w:name="_Toc497301327"/>
+      <w:bookmarkStart w:id="7" w:name="_Toc497339656"/>
       <w:r>
         <w:t>Install M</w:t>
       </w:r>
@@ -4425,7 +4427,7 @@
       <w:r>
         <w:t xml:space="preserve"> connect</w:t>
       </w:r>
-      <w:bookmarkEnd w:id="6"/>
+      <w:bookmarkEnd w:id="7"/>
       <w:r>
         <w:t xml:space="preserve"> </w:t>
       </w:r>
@@ -4746,12 +4748,12 @@
       <w:pPr>
         <w:pStyle w:val="Heading3"/>
       </w:pPr>
-      <w:bookmarkStart w:id="7" w:name="_Toc497301328"/>
+      <w:bookmarkStart w:id="8" w:name="_Toc497339657"/>
       <w:r>
         <w:lastRenderedPageBreak/>
         <w:t>Install USB2dynamixel Drivers</w:t>
       </w:r>
-      <w:bookmarkEnd w:id="7"/>
+      <w:bookmarkEnd w:id="8"/>
     </w:p>
     <w:p>
       <w:pPr>
@@ -5068,11 +5070,11 @@
       <w:pPr>
         <w:pStyle w:val="Heading2"/>
       </w:pPr>
-      <w:bookmarkStart w:id="8" w:name="_Toc497301329"/>
+      <w:bookmarkStart w:id="9" w:name="_Toc497339658"/>
       <w:r>
         <w:t>Connecting the Hardware</w:t>
       </w:r>
-      <w:bookmarkEnd w:id="8"/>
+      <w:bookmarkEnd w:id="9"/>
     </w:p>
     <w:p>
       <w:r>
@@ -5086,11 +5088,11 @@
       <w:pPr>
         <w:pStyle w:val="Heading3"/>
       </w:pPr>
-      <w:bookmarkStart w:id="9" w:name="_Toc497301330"/>
+      <w:bookmarkStart w:id="10" w:name="_Toc497339659"/>
       <w:r>
         <w:t>Input Devices</w:t>
       </w:r>
-      <w:bookmarkEnd w:id="9"/>
+      <w:bookmarkEnd w:id="10"/>
     </w:p>
     <w:p>
       <w:pPr>
@@ -5388,12 +5390,12 @@
       <w:pPr>
         <w:pStyle w:val="Heading3"/>
       </w:pPr>
-      <w:bookmarkStart w:id="10" w:name="_Toc497301331"/>
+      <w:bookmarkStart w:id="11" w:name="_Toc497339660"/>
       <w:r>
         <w:lastRenderedPageBreak/>
         <w:t>Output Devices</w:t>
       </w:r>
-      <w:bookmarkEnd w:id="10"/>
+      <w:bookmarkEnd w:id="11"/>
     </w:p>
     <w:p>
       <w:pPr>
@@ -5515,11 +5517,11 @@
       <w:pPr>
         <w:pStyle w:val="Heading2"/>
       </w:pPr>
-      <w:bookmarkStart w:id="11" w:name="_Toc497301332"/>
+      <w:bookmarkStart w:id="12" w:name="_Toc497339661"/>
       <w:r>
         <w:t>Running the software</w:t>
       </w:r>
-      <w:bookmarkEnd w:id="11"/>
+      <w:bookmarkEnd w:id="12"/>
     </w:p>
     <w:p>
       <w:r>
@@ -7500,7 +7502,6 @@
                           </w14:textFill>
                         </w:rPr>
                       </w:pPr>
-                      <w:proofErr w:type="gramStart"/>
                       <w:r>
                         <w:rPr>
                           <w:rFonts w:ascii="Myriad Pro" w:hAnsi="Myriad Pro"/>
@@ -7532,41 +7533,7 @@
                             </w14:solidFill>
                           </w14:textFill>
                         </w:rPr>
-                        <w:t>e</w:t>
-                      </w:r>
-                      <w:proofErr w:type="gramEnd"/>
-                      <w:r>
-                        <w:rPr>
-                          <w:rFonts w:ascii="Myriad Pro" w:hAnsi="Myriad Pro"/>
-                          <w:b/>
-                          <w:outline/>
-                          <w:color w:val="C00000"/>
-                          <w:sz w:val="72"/>
-                          <w:szCs w:val="72"/>
-                          <w:lang w:val="en-CA"/>
-                          <w14:shadow w14:blurRad="38100" w14:dist="22860" w14:dir="5400000" w14:sx="100000" w14:sy="100000" w14:kx="0" w14:ky="0" w14:algn="tl">
-                            <w14:srgbClr w14:val="000000">
-                              <w14:alpha w14:val="70000"/>
-                            </w14:srgbClr>
-                          </w14:shadow>
-                          <w14:textOutline w14:w="28575" w14:cap="flat" w14:cmpd="sng" w14:algn="ctr">
-                            <w14:solidFill>
-                              <w14:srgbClr w14:val="C00000">
-                                <w14:alpha w14:val="46000"/>
-                              </w14:srgbClr>
-                            </w14:solidFill>
-                            <w14:prstDash w14:val="solid"/>
-                            <w14:round/>
-                          </w14:textOutline>
-                          <w14:textFill>
-                            <w14:solidFill>
-                              <w14:srgbClr w14:val="FFFFFF">
-                                <w14:alpha w14:val="12000"/>
-                              </w14:srgbClr>
-                            </w14:solidFill>
-                          </w14:textFill>
-                        </w:rPr>
-                        <w:t>.</w:t>
+                        <w:t>e.</w:t>
                       </w:r>
                     </w:p>
                   </w:txbxContent>
@@ -7742,7 +7709,6 @@
                           </w14:textFill>
                         </w:rPr>
                       </w:pPr>
-                      <w:proofErr w:type="gramStart"/>
                       <w:r>
                         <w:rPr>
                           <w:rFonts w:ascii="Myriad Pro" w:hAnsi="Myriad Pro"/>
@@ -7773,40 +7739,7 @@
                             </w14:solidFill>
                           </w14:textFill>
                         </w:rPr>
-                        <w:t>a</w:t>
-                      </w:r>
-                      <w:proofErr w:type="gramEnd"/>
-                      <w:r>
-                        <w:rPr>
-                          <w:rFonts w:ascii="Myriad Pro" w:hAnsi="Myriad Pro"/>
-                          <w:b/>
-                          <w:color w:val="FFFFFF" w:themeColor="background1"/>
-                          <w:sz w:val="72"/>
-                          <w:szCs w:val="72"/>
-                          <w:lang w:val="en-CA"/>
-                          <w14:shadow w14:blurRad="38100" w14:dist="22860" w14:dir="5400000" w14:sx="100000" w14:sy="100000" w14:kx="0" w14:ky="0" w14:algn="tl">
-                            <w14:srgbClr w14:val="000000">
-                              <w14:alpha w14:val="70000"/>
-                            </w14:srgbClr>
-                          </w14:shadow>
-                          <w14:textOutline w14:w="28575" w14:cap="flat" w14:cmpd="sng" w14:algn="ctr">
-                            <w14:solidFill>
-                              <w14:srgbClr w14:val="C00000">
-                                <w14:alpha w14:val="46000"/>
-                              </w14:srgbClr>
-                            </w14:solidFill>
-                            <w14:prstDash w14:val="solid"/>
-                            <w14:round/>
-                          </w14:textOutline>
-                          <w14:textFill>
-                            <w14:solidFill>
-                              <w14:schemeClr w14:val="bg1">
-                                <w14:alpha w14:val="12000"/>
-                              </w14:schemeClr>
-                            </w14:solidFill>
-                          </w14:textFill>
-                        </w:rPr>
-                        <w:t>.</w:t>
+                        <w:t>a.</w:t>
                       </w:r>
                     </w:p>
                   </w:txbxContent>
@@ -7982,7 +7915,6 @@
                           </w14:textFill>
                         </w:rPr>
                       </w:pPr>
-                      <w:proofErr w:type="gramStart"/>
                       <w:r>
                         <w:rPr>
                           <w:rFonts w:ascii="Myriad Pro" w:hAnsi="Myriad Pro"/>
@@ -8014,41 +7946,7 @@
                             </w14:solidFill>
                           </w14:textFill>
                         </w:rPr>
-                        <w:t>g</w:t>
-                      </w:r>
-                      <w:proofErr w:type="gramEnd"/>
-                      <w:r>
-                        <w:rPr>
-                          <w:rFonts w:ascii="Myriad Pro" w:hAnsi="Myriad Pro"/>
-                          <w:b/>
-                          <w:outline/>
-                          <w:color w:val="C00000"/>
-                          <w:sz w:val="72"/>
-                          <w:szCs w:val="72"/>
-                          <w:lang w:val="en-CA"/>
-                          <w14:shadow w14:blurRad="38100" w14:dist="22860" w14:dir="5400000" w14:sx="100000" w14:sy="100000" w14:kx="0" w14:ky="0" w14:algn="tl">
-                            <w14:srgbClr w14:val="000000">
-                              <w14:alpha w14:val="70000"/>
-                            </w14:srgbClr>
-                          </w14:shadow>
-                          <w14:textOutline w14:w="28575" w14:cap="flat" w14:cmpd="sng" w14:algn="ctr">
-                            <w14:solidFill>
-                              <w14:srgbClr w14:val="C00000">
-                                <w14:alpha w14:val="46000"/>
-                              </w14:srgbClr>
-                            </w14:solidFill>
-                            <w14:prstDash w14:val="solid"/>
-                            <w14:round/>
-                          </w14:textOutline>
-                          <w14:textFill>
-                            <w14:solidFill>
-                              <w14:srgbClr w14:val="FFFFFF">
-                                <w14:alpha w14:val="12000"/>
-                              </w14:srgbClr>
-                            </w14:solidFill>
-                          </w14:textFill>
-                        </w:rPr>
-                        <w:t>.</w:t>
+                        <w:t>g.</w:t>
                       </w:r>
                     </w:p>
                   </w:txbxContent>
@@ -8224,7 +8122,6 @@
                           </w14:textFill>
                         </w:rPr>
                       </w:pPr>
-                      <w:proofErr w:type="gramStart"/>
                       <w:r>
                         <w:rPr>
                           <w:rFonts w:ascii="Myriad Pro" w:hAnsi="Myriad Pro"/>
@@ -8256,41 +8153,7 @@
                             </w14:solidFill>
                           </w14:textFill>
                         </w:rPr>
-                        <w:t>f</w:t>
-                      </w:r>
-                      <w:proofErr w:type="gramEnd"/>
-                      <w:r>
-                        <w:rPr>
-                          <w:rFonts w:ascii="Myriad Pro" w:hAnsi="Myriad Pro"/>
-                          <w:b/>
-                          <w:outline/>
-                          <w:color w:val="C00000"/>
-                          <w:sz w:val="72"/>
-                          <w:szCs w:val="72"/>
-                          <w:lang w:val="en-CA"/>
-                          <w14:shadow w14:blurRad="38100" w14:dist="22860" w14:dir="5400000" w14:sx="100000" w14:sy="100000" w14:kx="0" w14:ky="0" w14:algn="tl">
-                            <w14:srgbClr w14:val="000000">
-                              <w14:alpha w14:val="70000"/>
-                            </w14:srgbClr>
-                          </w14:shadow>
-                          <w14:textOutline w14:w="28575" w14:cap="flat" w14:cmpd="sng" w14:algn="ctr">
-                            <w14:solidFill>
-                              <w14:srgbClr w14:val="C00000">
-                                <w14:alpha w14:val="46000"/>
-                              </w14:srgbClr>
-                            </w14:solidFill>
-                            <w14:prstDash w14:val="solid"/>
-                            <w14:round/>
-                          </w14:textOutline>
-                          <w14:textFill>
-                            <w14:solidFill>
-                              <w14:srgbClr w14:val="FFFFFF">
-                                <w14:alpha w14:val="12000"/>
-                              </w14:srgbClr>
-                            </w14:solidFill>
-                          </w14:textFill>
-                        </w:rPr>
-                        <w:t>.</w:t>
+                        <w:t>f.</w:t>
                       </w:r>
                     </w:p>
                   </w:txbxContent>
@@ -8466,7 +8329,6 @@
                           </w14:textFill>
                         </w:rPr>
                       </w:pPr>
-                      <w:proofErr w:type="gramStart"/>
                       <w:r>
                         <w:rPr>
                           <w:rFonts w:ascii="Myriad Pro" w:hAnsi="Myriad Pro"/>
@@ -8498,41 +8360,7 @@
                             </w14:solidFill>
                           </w14:textFill>
                         </w:rPr>
-                        <w:t>d</w:t>
-                      </w:r>
-                      <w:proofErr w:type="gramEnd"/>
-                      <w:r>
-                        <w:rPr>
-                          <w:rFonts w:ascii="Myriad Pro" w:hAnsi="Myriad Pro"/>
-                          <w:b/>
-                          <w:outline/>
-                          <w:color w:val="C00000"/>
-                          <w:sz w:val="72"/>
-                          <w:szCs w:val="72"/>
-                          <w:lang w:val="en-CA"/>
-                          <w14:shadow w14:blurRad="38100" w14:dist="22860" w14:dir="5400000" w14:sx="100000" w14:sy="100000" w14:kx="0" w14:ky="0" w14:algn="tl">
-                            <w14:srgbClr w14:val="000000">
-                              <w14:alpha w14:val="70000"/>
-                            </w14:srgbClr>
-                          </w14:shadow>
-                          <w14:textOutline w14:w="28575" w14:cap="flat" w14:cmpd="sng" w14:algn="ctr">
-                            <w14:solidFill>
-                              <w14:srgbClr w14:val="C00000">
-                                <w14:alpha w14:val="46000"/>
-                              </w14:srgbClr>
-                            </w14:solidFill>
-                            <w14:prstDash w14:val="solid"/>
-                            <w14:round/>
-                          </w14:textOutline>
-                          <w14:textFill>
-                            <w14:solidFill>
-                              <w14:srgbClr w14:val="FFFFFF">
-                                <w14:alpha w14:val="12000"/>
-                              </w14:srgbClr>
-                            </w14:solidFill>
-                          </w14:textFill>
-                        </w:rPr>
-                        <w:t>.</w:t>
+                        <w:t>d.</w:t>
                       </w:r>
                     </w:p>
                   </w:txbxContent>
@@ -8708,7 +8536,6 @@
                           </w14:textFill>
                         </w:rPr>
                       </w:pPr>
-                      <w:proofErr w:type="gramStart"/>
                       <w:r>
                         <w:rPr>
                           <w:rFonts w:ascii="Myriad Pro" w:hAnsi="Myriad Pro"/>
@@ -8740,41 +8567,7 @@
                             </w14:solidFill>
                           </w14:textFill>
                         </w:rPr>
-                        <w:t>c</w:t>
-                      </w:r>
-                      <w:proofErr w:type="gramEnd"/>
-                      <w:r>
-                        <w:rPr>
-                          <w:rFonts w:ascii="Myriad Pro" w:hAnsi="Myriad Pro"/>
-                          <w:b/>
-                          <w:outline/>
-                          <w:color w:val="C00000"/>
-                          <w:sz w:val="72"/>
-                          <w:szCs w:val="72"/>
-                          <w:lang w:val="en-CA"/>
-                          <w14:shadow w14:blurRad="38100" w14:dist="22860" w14:dir="5400000" w14:sx="100000" w14:sy="100000" w14:kx="0" w14:ky="0" w14:algn="tl">
-                            <w14:srgbClr w14:val="000000">
-                              <w14:alpha w14:val="70000"/>
-                            </w14:srgbClr>
-                          </w14:shadow>
-                          <w14:textOutline w14:w="28575" w14:cap="flat" w14:cmpd="sng" w14:algn="ctr">
-                            <w14:solidFill>
-                              <w14:srgbClr w14:val="C00000">
-                                <w14:alpha w14:val="46000"/>
-                              </w14:srgbClr>
-                            </w14:solidFill>
-                            <w14:prstDash w14:val="solid"/>
-                            <w14:round/>
-                          </w14:textOutline>
-                          <w14:textFill>
-                            <w14:solidFill>
-                              <w14:srgbClr w14:val="FFFFFF">
-                                <w14:alpha w14:val="12000"/>
-                              </w14:srgbClr>
-                            </w14:solidFill>
-                          </w14:textFill>
-                        </w:rPr>
-                        <w:t>.</w:t>
+                        <w:t>c.</w:t>
                       </w:r>
                     </w:p>
                   </w:txbxContent>
@@ -8950,7 +8743,6 @@
                           </w14:textFill>
                         </w:rPr>
                       </w:pPr>
-                      <w:proofErr w:type="gramStart"/>
                       <w:r>
                         <w:rPr>
                           <w:rFonts w:ascii="Myriad Pro" w:hAnsi="Myriad Pro"/>
@@ -8982,41 +8774,7 @@
                             </w14:solidFill>
                           </w14:textFill>
                         </w:rPr>
-                        <w:t>b</w:t>
-                      </w:r>
-                      <w:proofErr w:type="gramEnd"/>
-                      <w:r>
-                        <w:rPr>
-                          <w:rFonts w:ascii="Myriad Pro" w:hAnsi="Myriad Pro"/>
-                          <w:b/>
-                          <w:outline/>
-                          <w:color w:val="C00000"/>
-                          <w:sz w:val="72"/>
-                          <w:szCs w:val="72"/>
-                          <w:lang w:val="en-CA"/>
-                          <w14:shadow w14:blurRad="38100" w14:dist="22860" w14:dir="5400000" w14:sx="100000" w14:sy="100000" w14:kx="0" w14:ky="0" w14:algn="tl">
-                            <w14:srgbClr w14:val="000000">
-                              <w14:alpha w14:val="70000"/>
-                            </w14:srgbClr>
-                          </w14:shadow>
-                          <w14:textOutline w14:w="28575" w14:cap="flat" w14:cmpd="sng" w14:algn="ctr">
-                            <w14:solidFill>
-                              <w14:srgbClr w14:val="C00000">
-                                <w14:alpha w14:val="46000"/>
-                              </w14:srgbClr>
-                            </w14:solidFill>
-                            <w14:prstDash w14:val="solid"/>
-                            <w14:round/>
-                          </w14:textOutline>
-                          <w14:textFill>
-                            <w14:solidFill>
-                              <w14:srgbClr w14:val="FFFFFF">
-                                <w14:alpha w14:val="12000"/>
-                              </w14:srgbClr>
-                            </w14:solidFill>
-                          </w14:textFill>
-                        </w:rPr>
-                        <w:t>.</w:t>
+                        <w:t>b.</w:t>
                       </w:r>
                     </w:p>
                   </w:txbxContent>
@@ -11941,14 +11699,14 @@
       <w:pPr>
         <w:pStyle w:val="Heading2"/>
       </w:pPr>
-      <w:bookmarkStart w:id="12" w:name="_Toc497301333"/>
+      <w:bookmarkStart w:id="13" w:name="_Toc497339662"/>
       <w:r>
         <w:t>Modifying the S</w:t>
       </w:r>
       <w:r>
         <w:t>oftware</w:t>
       </w:r>
-      <w:bookmarkEnd w:id="12"/>
+      <w:bookmarkEnd w:id="13"/>
     </w:p>
     <w:p>
       <w:r>
@@ -11965,11 +11723,11 @@
       <w:pPr>
         <w:pStyle w:val="Heading3"/>
       </w:pPr>
-      <w:bookmarkStart w:id="13" w:name="_Toc497301334"/>
+      <w:bookmarkStart w:id="14" w:name="_Toc497339663"/>
       <w:r>
         <w:t>Development Environment</w:t>
       </w:r>
-      <w:bookmarkEnd w:id="13"/>
+      <w:bookmarkEnd w:id="14"/>
     </w:p>
     <w:p>
       <w:r>
@@ -12007,11 +11765,11 @@
       <w:pPr>
         <w:pStyle w:val="Heading3"/>
       </w:pPr>
-      <w:bookmarkStart w:id="14" w:name="_Toc497301335"/>
+      <w:bookmarkStart w:id="15" w:name="_Toc497339664"/>
       <w:r>
         <w:t>Libraries and Interfaces</w:t>
       </w:r>
-      <w:bookmarkEnd w:id="14"/>
+      <w:bookmarkEnd w:id="15"/>
     </w:p>
     <w:p>
       <w:r>
@@ -12332,7 +12090,7 @@
       <w:pPr>
         <w:pStyle w:val="Heading3"/>
       </w:pPr>
-      <w:bookmarkStart w:id="15" w:name="_Toc497301336"/>
+      <w:bookmarkStart w:id="16" w:name="_Toc497339665"/>
       <w:r>
         <w:lastRenderedPageBreak/>
         <w:t xml:space="preserve">Source </w:t>
@@ -12340,7 +12098,7 @@
       <w:r>
         <w:t>code</w:t>
       </w:r>
-      <w:bookmarkEnd w:id="15"/>
+      <w:bookmarkEnd w:id="16"/>
     </w:p>
     <w:p>
       <w:pPr>
@@ -12380,7 +12138,21 @@
         </w:numPr>
       </w:pPr>
       <w:r>
-        <w:t>Extract the files to a directory and then double click on ‘</w:t>
+        <w:t>In order for the design view to open properly in Visual Studio Express 2015 you will need to unlock the downloaded zipped file before extracting it:</w:t>
+      </w:r>
+    </w:p>
+    <w:p>
+      <w:pPr>
+        <w:numPr>
+          <w:ilvl w:val="1"/>
+          <w:numId w:val="24"/>
+        </w:numPr>
+      </w:pPr>
+      <w:r>
+        <w:t>R</w:t>
+      </w:r>
+      <w:r>
+        <w:t>ight click on the downloaded zip file and select ‘</w:t>
       </w:r>
       <w:r>
         <w:rPr>
@@ -12388,39 +12160,98 @@
           <w:sz w:val="20"/>
           <w:szCs w:val="20"/>
         </w:rPr>
-        <w:t xml:space="preserve">MTT GUI.sln’ </w:t>
-      </w:r>
-      <w:r>
-        <w:t xml:space="preserve">to open the </w:t>
-      </w:r>
-      <w:r>
-        <w:t>C</w:t>
-      </w:r>
-      <w:r>
-        <w:t># project in Visual Studio Express 2015</w:t>
-      </w:r>
-    </w:p>
-    <w:p>
-      <w:pPr>
-        <w:numPr>
-          <w:ilvl w:val="0"/>
+        <w:t>Properties</w:t>
+      </w:r>
+      <w:r>
+        <w:t>’.</w:t>
+      </w:r>
+    </w:p>
+    <w:p>
+      <w:pPr>
+        <w:numPr>
+          <w:ilvl w:val="1"/>
           <w:numId w:val="24"/>
         </w:numPr>
       </w:pPr>
       <w:r>
-        <w:t>The project should open and look similar to the following image</w:t>
-      </w:r>
-    </w:p>
-    <w:p>
-      <w:pPr>
-        <w:ind w:left="720"/>
-      </w:pPr>
-      <w:bookmarkStart w:id="16" w:name="_GoBack"/>
-      <w:bookmarkEnd w:id="16"/>
-    </w:p>
-    <w:p>
-      <w:pPr>
-        <w:ind w:left="720"/>
+        <w:t>In the general tabs of brachIOplexus-master Properties click the ‘</w:t>
+      </w:r>
+      <w:r>
+        <w:rPr>
+          <w:rFonts w:ascii="Courier New" w:hAnsi="Courier New" w:cs="Courier New"/>
+          <w:sz w:val="20"/>
+          <w:szCs w:val="20"/>
+        </w:rPr>
+        <w:t>Unblock</w:t>
+      </w:r>
+      <w:r>
+        <w:t>’ button.</w:t>
+      </w:r>
+    </w:p>
+    <w:p>
+      <w:pPr>
+        <w:numPr>
+          <w:ilvl w:val="1"/>
+          <w:numId w:val="24"/>
+        </w:numPr>
+      </w:pPr>
+      <w:r>
+        <w:t>Click the ‘</w:t>
+      </w:r>
+      <w:r>
+        <w:rPr>
+          <w:rFonts w:ascii="Courier New" w:hAnsi="Courier New" w:cs="Courier New"/>
+          <w:sz w:val="20"/>
+          <w:szCs w:val="20"/>
+        </w:rPr>
+        <w:t>Apply</w:t>
+      </w:r>
+      <w:r>
+        <w:t>’ button and then the ‘</w:t>
+      </w:r>
+      <w:r>
+        <w:rPr>
+          <w:rFonts w:ascii="Courier New" w:hAnsi="Courier New" w:cs="Courier New"/>
+          <w:sz w:val="20"/>
+          <w:szCs w:val="20"/>
+        </w:rPr>
+        <w:t>OK</w:t>
+      </w:r>
+      <w:r>
+        <w:t>’ button to close the properties window</w:t>
+      </w:r>
+    </w:p>
+    <w:p>
+      <w:pPr>
+        <w:numPr>
+          <w:ilvl w:val="1"/>
+          <w:numId w:val="24"/>
+        </w:numPr>
+      </w:pPr>
+      <w:r>
+        <w:t>The zipped file is now unblocked</w:t>
+      </w:r>
+    </w:p>
+    <w:p>
+      <w:pPr>
+        <w:numPr>
+          <w:ilvl w:val="1"/>
+          <w:numId w:val="24"/>
+        </w:numPr>
+      </w:pPr>
+      <w:r>
+        <w:t>NOTE – this unblocking step can be skipped if opening the project files in Visual Studio 2010</w:t>
+      </w:r>
+    </w:p>
+    <w:p>
+      <w:pPr>
+        <w:ind w:left="1080"/>
+      </w:pPr>
+    </w:p>
+    <w:p>
+      <w:pPr>
+        <w:ind w:left="1080"/>
+        <w:jc w:val="center"/>
       </w:pPr>
       <w:r>
         <w:rPr>
@@ -12428,10 +12259,78 @@
           <w:lang w:val="en-CA" w:eastAsia="en-CA"/>
         </w:rPr>
         <w:drawing>
-          <wp:inline distT="0" distB="0" distL="0" distR="0" wp14:anchorId="2E5D3E1E" wp14:editId="19087AE4">
-            <wp:extent cx="4912688" cy="2762250"/>
-            <wp:effectExtent l="0" t="0" r="2540" b="0"/>
-            <wp:docPr id="19" name="Picture 19"/>
+          <wp:anchor distT="0" distB="0" distL="114300" distR="114300" simplePos="0" relativeHeight="251743744" behindDoc="0" locked="0" layoutInCell="1" allowOverlap="1" wp14:anchorId="3A914004" wp14:editId="17E92832">
+            <wp:simplePos x="0" y="0"/>
+            <wp:positionH relativeFrom="column">
+              <wp:posOffset>4362450</wp:posOffset>
+            </wp:positionH>
+            <wp:positionV relativeFrom="paragraph">
+              <wp:posOffset>3628390</wp:posOffset>
+            </wp:positionV>
+            <wp:extent cx="171664" cy="257175"/>
+            <wp:effectExtent l="0" t="0" r="0" b="0"/>
+            <wp:wrapNone/>
+            <wp:docPr id="31" name="Picture 31" descr="download big image png medium image png small image png microsoft "/>
+            <wp:cNvGraphicFramePr>
+              <a:graphicFrameLocks xmlns:a="http://schemas.openxmlformats.org/drawingml/2006/main" noChangeAspect="1"/>
+            </wp:cNvGraphicFramePr>
+            <a:graphic xmlns:a="http://schemas.openxmlformats.org/drawingml/2006/main">
+              <a:graphicData uri="http://schemas.openxmlformats.org/drawingml/2006/picture">
+                <pic:pic xmlns:pic="http://schemas.openxmlformats.org/drawingml/2006/picture">
+                  <pic:nvPicPr>
+                    <pic:cNvPr id="0" name="imageLogo" descr="download big image png medium image png small image png microsoft "/>
+                    <pic:cNvPicPr>
+                      <a:picLocks noChangeAspect="1" noChangeArrowheads="1"/>
+                    </pic:cNvPicPr>
+                  </pic:nvPicPr>
+                  <pic:blipFill>
+                    <a:blip r:embed="rId23" cstate="print">
+                      <a:extLst>
+                        <a:ext uri="{28A0092B-C50C-407E-A947-70E740481C1C}">
+                          <a14:useLocalDpi xmlns:a14="http://schemas.microsoft.com/office/drawing/2010/main" val="0"/>
+                        </a:ext>
+                      </a:extLst>
+                    </a:blip>
+                    <a:srcRect/>
+                    <a:stretch>
+                      <a:fillRect/>
+                    </a:stretch>
+                  </pic:blipFill>
+                  <pic:spPr bwMode="auto">
+                    <a:xfrm>
+                      <a:off x="0" y="0"/>
+                      <a:ext cx="171664" cy="257175"/>
+                    </a:xfrm>
+                    <a:prstGeom prst="rect">
+                      <a:avLst/>
+                    </a:prstGeom>
+                    <a:noFill/>
+                    <a:ln>
+                      <a:noFill/>
+                    </a:ln>
+                  </pic:spPr>
+                </pic:pic>
+              </a:graphicData>
+            </a:graphic>
+            <wp14:sizeRelH relativeFrom="page">
+              <wp14:pctWidth>0</wp14:pctWidth>
+            </wp14:sizeRelH>
+            <wp14:sizeRelV relativeFrom="page">
+              <wp14:pctHeight>0</wp14:pctHeight>
+            </wp14:sizeRelV>
+          </wp:anchor>
+        </w:drawing>
+      </w:r>
+      <w:r>
+        <w:rPr>
+          <w:noProof/>
+          <w:lang w:val="en-CA" w:eastAsia="en-CA"/>
+        </w:rPr>
+        <w:drawing>
+          <wp:inline distT="0" distB="0" distL="0" distR="0" wp14:anchorId="0B2891B9" wp14:editId="17E57ECD">
+            <wp:extent cx="3343275" cy="4578645"/>
+            <wp:effectExtent l="0" t="0" r="0" b="0"/>
+            <wp:docPr id="20" name="Picture 20"/>
             <wp:cNvGraphicFramePr>
               <a:graphicFrameLocks xmlns:a="http://schemas.openxmlformats.org/drawingml/2006/main" noChangeAspect="1"/>
             </wp:cNvGraphicFramePr>
@@ -12451,6 +12350,108 @@
                   <pic:spPr>
                     <a:xfrm>
                       <a:off x="0" y="0"/>
+                      <a:ext cx="3345529" cy="4581731"/>
+                    </a:xfrm>
+                    <a:prstGeom prst="rect">
+                      <a:avLst/>
+                    </a:prstGeom>
+                  </pic:spPr>
+                </pic:pic>
+              </a:graphicData>
+            </a:graphic>
+          </wp:inline>
+        </w:drawing>
+      </w:r>
+    </w:p>
+    <w:p>
+      <w:pPr>
+        <w:ind w:left="1080"/>
+        <w:jc w:val="center"/>
+      </w:pPr>
+    </w:p>
+    <w:p>
+      <w:pPr>
+        <w:numPr>
+          <w:ilvl w:val="0"/>
+          <w:numId w:val="24"/>
+        </w:numPr>
+      </w:pPr>
+      <w:r>
+        <w:t>Extract the files to a directory and then double click on ‘</w:t>
+      </w:r>
+      <w:r>
+        <w:rPr>
+          <w:rFonts w:ascii="Courier New" w:hAnsi="Courier New" w:cs="Courier New"/>
+          <w:sz w:val="20"/>
+          <w:szCs w:val="20"/>
+        </w:rPr>
+        <w:t xml:space="preserve">MTT GUI.sln’ </w:t>
+      </w:r>
+      <w:r>
+        <w:t xml:space="preserve">to open the </w:t>
+      </w:r>
+      <w:r>
+        <w:t>C</w:t>
+      </w:r>
+      <w:r>
+        <w:t># project in Visual Studio Express 2015</w:t>
+      </w:r>
+    </w:p>
+    <w:p>
+      <w:r>
+        <w:br w:type="page"/>
+      </w:r>
+    </w:p>
+    <w:p>
+      <w:pPr>
+        <w:numPr>
+          <w:ilvl w:val="0"/>
+          <w:numId w:val="24"/>
+        </w:numPr>
+      </w:pPr>
+      <w:r>
+        <w:lastRenderedPageBreak/>
+        <w:t>The project should open and look similar to the following image</w:t>
+      </w:r>
+    </w:p>
+    <w:p>
+      <w:pPr>
+        <w:ind w:left="720"/>
+      </w:pPr>
+    </w:p>
+    <w:p>
+      <w:pPr>
+        <w:ind w:left="720"/>
+      </w:pPr>
+      <w:r>
+        <w:rPr>
+          <w:noProof/>
+          <w:lang w:val="en-CA" w:eastAsia="en-CA"/>
+        </w:rPr>
+        <w:drawing>
+          <wp:inline distT="0" distB="0" distL="0" distR="0" wp14:anchorId="2E5D3E1E" wp14:editId="19087AE4">
+            <wp:extent cx="4912688" cy="2762250"/>
+            <wp:effectExtent l="0" t="0" r="2540" b="0"/>
+            <wp:docPr id="19" name="Picture 19"/>
+            <wp:cNvGraphicFramePr>
+              <a:graphicFrameLocks xmlns:a="http://schemas.openxmlformats.org/drawingml/2006/main" noChangeAspect="1"/>
+            </wp:cNvGraphicFramePr>
+            <a:graphic xmlns:a="http://schemas.openxmlformats.org/drawingml/2006/main">
+              <a:graphicData uri="http://schemas.openxmlformats.org/drawingml/2006/picture">
+                <pic:pic xmlns:pic="http://schemas.openxmlformats.org/drawingml/2006/picture">
+                  <pic:nvPicPr>
+                    <pic:cNvPr id="1" name=""/>
+                    <pic:cNvPicPr/>
+                  </pic:nvPicPr>
+                  <pic:blipFill>
+                    <a:blip r:embed="rId65"/>
+                    <a:stretch>
+                      <a:fillRect/>
+                    </a:stretch>
+                  </pic:blipFill>
+                  <pic:spPr>
+                    <a:xfrm>
+                      <a:off x="0" y="0"/>
                       <a:ext cx="4921882" cy="2767419"/>
                     </a:xfrm>
                     <a:prstGeom prst="rect">
@@ -12471,11 +12472,6 @@
     </w:p>
     <w:p>
       <w:pPr>
-        <w:ind w:left="720"/>
-      </w:pPr>
-    </w:p>
-    <w:p>
-      <w:pPr>
         <w:numPr>
           <w:ilvl w:val="0"/>
           <w:numId w:val="24"/>
@@ -12563,6 +12559,11 @@
           <w:ilvl w:val="0"/>
           <w:numId w:val="24"/>
         </w:numPr>
+        <w:rPr>
+          <w:rStyle w:val="Hyperlink"/>
+          <w:color w:val="auto"/>
+          <w:u w:val="none"/>
+        </w:rPr>
       </w:pPr>
       <w:r>
         <w:t>If you are interested in contributing to the development of the program</w:t>
@@ -12573,7 +12574,7 @@
       <w:r>
         <w:t xml:space="preserve"> please contact us through our website: </w:t>
       </w:r>
-      <w:hyperlink r:id="rId65" w:history="1">
+      <w:hyperlink r:id="rId66" w:history="1">
         <w:r>
           <w:rPr>
             <w:rStyle w:val="Hyperlink"/>
@@ -12582,7 +12583,11 @@
         </w:r>
       </w:hyperlink>
     </w:p>
-    <w:p/>
+    <w:p>
+      <w:pPr>
+        <w:ind w:left="720"/>
+      </w:pPr>
+    </w:p>
     <w:p>
       <w:pPr>
         <w:ind w:left="720"/>
@@ -12593,7 +12598,6 @@
           <w:noProof/>
           <w:lang w:val="en-CA" w:eastAsia="en-CA"/>
         </w:rPr>
-        <w:lastRenderedPageBreak/>
         <w:drawing>
           <wp:anchor distT="0" distB="0" distL="114300" distR="114300" simplePos="0" relativeHeight="251693568" behindDoc="0" locked="0" layoutInCell="1" allowOverlap="1" wp14:anchorId="775CC632" wp14:editId="4C61EDFD">
             <wp:simplePos x="0" y="0"/>
@@ -12677,7 +12681,7 @@
                     </pic:cNvPicPr>
                   </pic:nvPicPr>
                   <pic:blipFill>
-                    <a:blip r:embed="rId66" cstate="print">
+                    <a:blip r:embed="rId67" cstate="print">
                       <a:extLst>
                         <a:ext uri="{28A0092B-C50C-407E-A947-70E740481C1C}">
                           <a14:useLocalDpi xmlns:a14="http://schemas.microsoft.com/office/drawing/2010/main" val="0"/>
@@ -12709,24 +12713,8 @@
         </w:drawing>
       </w:r>
     </w:p>
-    <w:p>
-      <w:pPr>
-        <w:ind w:left="720"/>
-      </w:pPr>
-    </w:p>
-    <w:p>
-      <w:pPr>
-        <w:ind w:left="720"/>
-      </w:pPr>
-    </w:p>
-    <w:p>
-      <w:pPr>
-        <w:ind w:left="720"/>
-      </w:pPr>
-    </w:p>
-    <w:p/>
     <w:sectPr>
-      <w:footerReference w:type="default" r:id="rId67"/>
+      <w:footerReference w:type="default" r:id="rId68"/>
       <w:pgSz w:w="12240" w:h="15840"/>
       <w:pgMar w:top="1440" w:right="1800" w:bottom="1440" w:left="1800" w:header="720" w:footer="720" w:gutter="0"/>
       <w:cols w:space="720"/>
@@ -12789,7 +12777,7 @@
           <w:rPr>
             <w:noProof/>
           </w:rPr>
-          <w:t>23</w:t>
+          <w:t>25</w:t>
         </w:r>
         <w:r>
           <w:rPr>
@@ -18528,7 +18516,7 @@
 </file>
 
 <file path=customXml/itemProps1.xml><?xml version="1.0" encoding="utf-8"?>
-<ds:datastoreItem xmlns:ds="http://schemas.openxmlformats.org/officeDocument/2006/customXml" ds:itemID="{DD5E9723-8763-4F17-B22E-9D55DB104E6A}">
+<ds:datastoreItem xmlns:ds="http://schemas.openxmlformats.org/officeDocument/2006/customXml" ds:itemID="{578159E6-3BDD-4255-A654-AD74A67F99FE}">
   <ds:schemaRefs>
     <ds:schemaRef ds:uri="http://schemas.openxmlformats.org/officeDocument/2006/bibliography"/>
   </ds:schemaRefs>

</xml_diff>